<commit_message>
Add back some docs, kind of a mess rn
</commit_message>
<xml_diff>
--- a/docs/ReinforcementModel_OnePageSummary_TravisSmith.docx
+++ b/docs/ReinforcementModel_OnePageSummary_TravisSmith.docx
@@ -47,6 +47,7 @@
         <w:pStyle w:val="Cuerpo"/>
         <w:jc w:val="center"/>
         <w:rPr>
+          <w:rStyle w:val="Ninguno"/>
           <w:sz w:val="24"/>
           <w:szCs w:val="24"/>
         </w:rPr>
@@ -55,12 +56,6 @@
     <w:p>
       <w:pPr>
         <w:pStyle w:val="Cuerpo"/>
-        <w:jc w:val="left"/>
-        <w:rPr>
-          <w:rStyle w:val="Ninguno"/>
-          <w:b w:val="0"/>
-          <w:bCs w:val="0"/>
-        </w:rPr>
       </w:pPr>
       <w:r>
         <w:rPr>
@@ -75,18 +70,9 @@
     <w:p>
       <w:pPr>
         <w:pStyle w:val="Cuerpo"/>
-        <w:jc w:val="left"/>
-        <w:rPr>
-          <w:rStyle w:val="Ninguno"/>
-          <w:b w:val="0"/>
-          <w:bCs w:val="0"/>
-        </w:rPr>
-      </w:pPr>
-      <w:r>
-        <w:rPr>
-          <w:rStyle w:val="Ninguno"/>
-          <w:b w:val="0"/>
-          <w:bCs w:val="0"/>
+      </w:pPr>
+      <w:r>
+        <w:rPr>
           <w:rtl w:val="0"/>
           <w:lang w:val="en-US"/>
         </w:rPr>
@@ -94,9 +80,6 @@
       </w:r>
       <w:r>
         <w:rPr>
-          <w:rStyle w:val="Ninguno"/>
-          <w:b w:val="0"/>
-          <w:bCs w:val="0"/>
           <w:rtl w:val="0"/>
           <w:lang w:val="en-US"/>
         </w:rPr>
@@ -104,9 +87,6 @@
       </w:r>
       <w:r>
         <w:rPr>
-          <w:rStyle w:val="Ninguno"/>
-          <w:b w:val="0"/>
-          <w:bCs w:val="0"/>
           <w:rtl w:val="0"/>
           <w:lang w:val="en-US"/>
         </w:rPr>
@@ -116,29 +96,17 @@
     <w:p>
       <w:pPr>
         <w:pStyle w:val="Cuerpo"/>
-        <w:jc w:val="left"/>
-        <w:rPr>
-          <w:rStyle w:val="Ninguno"/>
-          <w:b w:val="0"/>
-          <w:bCs w:val="0"/>
-        </w:rPr>
-      </w:pPr>
-    </w:p>
-    <w:p>
-      <w:pPr>
-        <w:pStyle w:val="Cuerpo"/>
-        <w:jc w:val="left"/>
-        <w:rPr>
-          <w:rStyle w:val="Ninguno"/>
-          <w:b w:val="0"/>
-          <w:bCs w:val="0"/>
-        </w:rPr>
-      </w:pPr>
-      <w:r>
-        <w:rPr>
-          <w:rStyle w:val="Ninguno"/>
-          <w:b w:val="0"/>
-          <w:bCs w:val="0"/>
+      </w:pPr>
+    </w:p>
+    <w:p>
+      <w:pPr>
+        <w:pStyle w:val="Cuerpo"/>
+        <w:rPr>
+          <w:rStyle w:val="None"/>
+        </w:rPr>
+      </w:pPr>
+      <w:r>
+        <w:rPr>
           <w:rtl w:val="0"/>
           <w:lang w:val="en-US"/>
         </w:rPr>
@@ -146,9 +114,6 @@
       </w:r>
       <w:r>
         <w:rPr>
-          <w:rStyle w:val="Ninguno"/>
-          <w:b w:val="0"/>
-          <w:bCs w:val="0"/>
           <w:rtl w:val="0"/>
           <w:lang w:val="en-US"/>
         </w:rPr>
@@ -156,9 +121,6 @@
       </w:r>
       <w:r>
         <w:rPr>
-          <w:rStyle w:val="Ninguno"/>
-          <w:b w:val="0"/>
-          <w:bCs w:val="0"/>
           <w:rtl w:val="0"/>
           <w:lang w:val="en-US"/>
         </w:rPr>
@@ -166,9 +128,6 @@
       </w:r>
       <w:r>
         <w:rPr>
-          <w:rStyle w:val="Ninguno"/>
-          <w:b w:val="0"/>
-          <w:bCs w:val="0"/>
           <w:rtl w:val="0"/>
           <w:lang w:val="en-US"/>
         </w:rPr>
@@ -176,9 +135,6 @@
       </w:r>
       <w:r>
         <w:rPr>
-          <w:rStyle w:val="Ninguno"/>
-          <w:b w:val="0"/>
-          <w:bCs w:val="0"/>
           <w:rtl w:val="0"/>
           <w:lang w:val="en-US"/>
         </w:rPr>
@@ -186,9 +142,6 @@
       </w:r>
       <w:r>
         <w:rPr>
-          <w:rStyle w:val="Ninguno"/>
-          <w:b w:val="0"/>
-          <w:bCs w:val="0"/>
           <w:rtl w:val="0"/>
           <w:lang w:val="en-US"/>
         </w:rPr>
@@ -196,9 +149,6 @@
       </w:r>
       <w:r>
         <w:rPr>
-          <w:rStyle w:val="Ninguno"/>
-          <w:b w:val="0"/>
-          <w:bCs w:val="0"/>
           <w:rtl w:val="0"/>
           <w:lang w:val="en-US"/>
         </w:rPr>
@@ -206,9 +156,6 @@
       </w:r>
       <w:r>
         <w:rPr>
-          <w:rStyle w:val="Ninguno"/>
-          <w:b w:val="0"/>
-          <w:bCs w:val="0"/>
           <w:rtl w:val="0"/>
           <w:lang w:val="en-US"/>
         </w:rPr>
@@ -216,9 +163,6 @@
       </w:r>
       <w:r>
         <w:rPr>
-          <w:rStyle w:val="Ninguno"/>
-          <w:b w:val="0"/>
-          <w:bCs w:val="0"/>
           <w:rtl w:val="0"/>
           <w:lang w:val="en-US"/>
         </w:rPr>
@@ -227,141 +171,302 @@
       <w:r>
         <w:rPr>
           <w:rStyle w:val="Hyperlink.0"/>
-          <w:b w:val="0"/>
-          <w:bCs w:val="0"/>
+          <w:u w:val="single"/>
+          <w:lang w:val="de-DE"/>
         </w:rPr>
         <w:fldChar w:fldCharType="begin" w:fldLock="0"/>
       </w:r>
       <w:r>
         <w:rPr>
           <w:rStyle w:val="Hyperlink.0"/>
-          <w:b w:val="0"/>
-          <w:bCs w:val="0"/>
+          <w:u w:val="single"/>
+          <w:lang w:val="de-DE"/>
         </w:rPr>
         <w:instrText xml:space="preserve"> HYPERLINK "https://gym.openai.com/envs/LunarLander-v2/"</w:instrText>
       </w:r>
       <w:r>
         <w:rPr>
           <w:rStyle w:val="Hyperlink.0"/>
-          <w:b w:val="0"/>
-          <w:bCs w:val="0"/>
+          <w:u w:val="single"/>
+          <w:lang w:val="de-DE"/>
         </w:rPr>
         <w:fldChar w:fldCharType="separate" w:fldLock="0"/>
       </w:r>
       <w:r>
         <w:rPr>
           <w:rStyle w:val="Hyperlink.0"/>
-          <w:b w:val="0"/>
-          <w:bCs w:val="0"/>
+          <w:u w:val="single"/>
           <w:rtl w:val="0"/>
           <w:lang w:val="de-DE"/>
         </w:rPr>
         <w:t>https://gym.openai.com/envs/LunarLander-v2/</w:t>
       </w:r>
       <w:r>
-        <w:rPr>
+        <w:rPr/>
+        <w:fldChar w:fldCharType="end" w:fldLock="0"/>
+      </w:r>
+    </w:p>
+    <w:p>
+      <w:pPr>
+        <w:pStyle w:val="Cuerpo"/>
+      </w:pPr>
+    </w:p>
+    <w:p>
+      <w:pPr>
+        <w:pStyle w:val="Cuerpo"/>
+        <w:rPr>
+          <w:rStyle w:val="Ninguno"/>
+        </w:rPr>
+      </w:pPr>
+      <w:r>
+        <w:rPr>
+          <w:rStyle w:val="Ninguno"/>
+          <w:rtl w:val="0"/>
+        </w:rPr>
+        <w:t>For our second experiment, we</w:t>
+      </w:r>
+      <w:r>
+        <w:rPr>
+          <w:rStyle w:val="Ninguno"/>
+          <w:rtl w:val="0"/>
+        </w:rPr>
+        <w:t>’</w:t>
+      </w:r>
+      <w:r>
+        <w:rPr>
+          <w:rStyle w:val="Ninguno"/>
+          <w:rtl w:val="0"/>
+        </w:rPr>
+        <w:t xml:space="preserve">ll attempt to train an agent to play the classic Atari game </w:t>
+      </w:r>
+      <w:r>
+        <w:rPr>
+          <w:rStyle w:val="Ninguno"/>
+          <w:rtl w:val="0"/>
+        </w:rPr>
+        <w:t>“</w:t>
+      </w:r>
+      <w:r>
+        <w:rPr>
+          <w:rStyle w:val="Ninguno"/>
+          <w:rtl w:val="0"/>
+        </w:rPr>
+        <w:t>Breakout.</w:t>
+      </w:r>
+      <w:r>
+        <w:rPr>
+          <w:rStyle w:val="Ninguno"/>
+          <w:rtl w:val="0"/>
+        </w:rPr>
+        <w:t xml:space="preserve">” </w:t>
+      </w:r>
+      <w:r>
+        <w:rPr>
+          <w:rStyle w:val="Ninguno"/>
+          <w:rtl w:val="0"/>
+        </w:rPr>
+        <w:t>The model needed for this task is more intricate, for a number of reasons, and requires optimizations not present in the lunar-lander model. We</w:t>
+      </w:r>
+      <w:r>
+        <w:rPr>
+          <w:rStyle w:val="Ninguno"/>
+          <w:rtl w:val="0"/>
+        </w:rPr>
+        <w:t>’</w:t>
+      </w:r>
+      <w:r>
+        <w:rPr>
+          <w:rStyle w:val="Ninguno"/>
+          <w:rtl w:val="0"/>
+        </w:rPr>
+        <w:t xml:space="preserve">ll use a Dueling DQN with Prioritized Experience Replay. This model </w:t>
+      </w:r>
+      <w:r>
+        <w:rPr>
+          <w:rStyle w:val="None"/>
+          <w:i w:val="1"/>
+          <w:iCs w:val="1"/>
+          <w:rtl w:val="0"/>
+          <w:lang w:val="en-US"/>
+        </w:rPr>
+        <w:t xml:space="preserve">might not </w:t>
+      </w:r>
+      <w:r>
+        <w:rPr>
+          <w:rStyle w:val="Ninguno"/>
+          <w:rtl w:val="0"/>
+        </w:rPr>
+        <w:t>converge at an optimal solution due to the added mental overhead and training time, but we</w:t>
+      </w:r>
+      <w:r>
+        <w:rPr>
+          <w:rStyle w:val="Ninguno"/>
+          <w:rtl w:val="0"/>
+        </w:rPr>
+        <w:t>’</w:t>
+      </w:r>
+      <w:r>
+        <w:rPr>
+          <w:rStyle w:val="Ninguno"/>
+          <w:rtl w:val="0"/>
+        </w:rPr>
+        <w:t xml:space="preserve">ll try! For more information about </w:t>
+      </w:r>
+      <w:r>
+        <w:rPr>
+          <w:rStyle w:val="Ninguno"/>
+          <w:rtl w:val="0"/>
+        </w:rPr>
+        <w:t>“</w:t>
+      </w:r>
+      <w:r>
+        <w:rPr>
+          <w:rStyle w:val="Ninguno"/>
+          <w:rtl w:val="0"/>
+        </w:rPr>
+        <w:t>Breakout,</w:t>
+      </w:r>
+      <w:r>
+        <w:rPr>
+          <w:rStyle w:val="Ninguno"/>
+          <w:rtl w:val="0"/>
+        </w:rPr>
+        <w:t xml:space="preserve">” </w:t>
+      </w:r>
+      <w:r>
+        <w:rPr>
+          <w:rStyle w:val="Ninguno"/>
+          <w:rtl w:val="0"/>
+        </w:rPr>
+        <w:t xml:space="preserve">see here: </w:t>
+      </w:r>
+      <w:r>
+        <w:rPr>
+          <w:rStyle w:val="Hyperlink.1"/>
+        </w:rPr>
+        <w:fldChar w:fldCharType="begin" w:fldLock="0"/>
+      </w:r>
+      <w:r>
+        <w:rPr>
+          <w:rStyle w:val="Hyperlink.1"/>
+        </w:rPr>
+        <w:instrText xml:space="preserve"> HYPERLINK "https://gym.openai.com/envs/Breakout-v0/"</w:instrText>
+      </w:r>
+      <w:r>
+        <w:rPr>
+          <w:rStyle w:val="Hyperlink.1"/>
+        </w:rPr>
+        <w:fldChar w:fldCharType="separate" w:fldLock="0"/>
+      </w:r>
+      <w:r>
+        <w:rPr>
+          <w:rStyle w:val="Hyperlink.1"/>
+          <w:rtl w:val="0"/>
+        </w:rPr>
+        <w:t>https://gym.openai.com/envs/Breakout-v0/</w:t>
+      </w:r>
+      <w:r>
+        <w:rPr/>
+        <w:fldChar w:fldCharType="end" w:fldLock="0"/>
+      </w:r>
+    </w:p>
+    <w:p>
+      <w:pPr>
+        <w:pStyle w:val="Cuerpo"/>
+        <w:rPr>
+          <w:rStyle w:val="None"/>
+        </w:rPr>
+      </w:pPr>
+    </w:p>
+    <w:p>
+      <w:pPr>
+        <w:pStyle w:val="Cuerpo"/>
+        <w:rPr>
+          <w:rStyle w:val="None"/>
+        </w:rPr>
+      </w:pPr>
+      <w:r>
+        <w:rPr>
+          <w:rStyle w:val="None"/>
           <w:b w:val="1"/>
           <w:bCs w:val="1"/>
-        </w:rPr>
-        <w:fldChar w:fldCharType="end" w:fldLock="0"/>
-      </w:r>
-    </w:p>
-    <w:p>
-      <w:pPr>
-        <w:pStyle w:val="Cuerpo"/>
-        <w:jc w:val="left"/>
-      </w:pPr>
-    </w:p>
-    <w:p>
-      <w:pPr>
-        <w:pStyle w:val="Cuerpo"/>
-        <w:jc w:val="left"/>
-        <w:rPr>
-          <w:rStyle w:val="Ninguno"/>
-        </w:rPr>
-      </w:pPr>
-      <w:r>
-        <w:rPr>
-          <w:rtl w:val="0"/>
-          <w:lang w:val="en-US"/>
-        </w:rPr>
-        <w:t>For our second experiment, we</w:t>
-      </w:r>
-      <w:r>
-        <w:rPr>
-          <w:rtl w:val="0"/>
-          <w:lang w:val="en-US"/>
-        </w:rPr>
-        <w:t>’</w:t>
-      </w:r>
-      <w:r>
-        <w:rPr>
-          <w:rtl w:val="0"/>
-          <w:lang w:val="en-US"/>
-        </w:rPr>
-        <w:t xml:space="preserve">ll attempt to train an agent to play the classic Atari game </w:t>
-      </w:r>
-      <w:r>
-        <w:rPr>
-          <w:rtl w:val="0"/>
-          <w:lang w:val="en-US"/>
-        </w:rPr>
-        <w:t>“</w:t>
-      </w:r>
-      <w:r>
-        <w:rPr>
-          <w:rtl w:val="0"/>
-          <w:lang w:val="en-US"/>
-        </w:rPr>
-        <w:t>Breakout.</w:t>
-      </w:r>
-      <w:r>
-        <w:rPr>
-          <w:rtl w:val="0"/>
-          <w:lang w:val="en-US"/>
-        </w:rPr>
-        <w:t xml:space="preserve">” </w:t>
-      </w:r>
-      <w:r>
-        <w:rPr>
-          <w:rtl w:val="0"/>
-          <w:lang w:val="en-US"/>
-        </w:rPr>
-        <w:t>The model needed for this task is more intricate, for a number of reasons, and requires optimizations not present in the lunar-lander model. We</w:t>
-      </w:r>
-      <w:r>
-        <w:rPr>
-          <w:rtl w:val="0"/>
-          <w:lang w:val="en-US"/>
-        </w:rPr>
-        <w:t>’</w:t>
-      </w:r>
-      <w:r>
-        <w:rPr>
-          <w:rtl w:val="0"/>
-          <w:lang w:val="en-US"/>
-        </w:rPr>
-        <w:t xml:space="preserve">ll use a Dueling DQN with Prioritized Experience Replay. This model </w:t>
-      </w:r>
-      <w:r>
-        <w:rPr>
-          <w:rStyle w:val="Ninguno"/>
+          <w:rtl w:val="0"/>
+          <w:lang w:val="en-US"/>
+        </w:rPr>
+        <w:t xml:space="preserve">Hardware: </w:t>
+      </w:r>
+      <w:r>
+        <w:rPr>
+          <w:rStyle w:val="None"/>
+          <w:rtl w:val="0"/>
+          <w:lang w:val="en-US"/>
+        </w:rPr>
+        <w:t>Intel Core i9-9900k @3.60GHz (16 CPUs), NVIDIA GeForce RTX 2080Ti, 32GB RAM</w:t>
+      </w:r>
+    </w:p>
+    <w:p>
+      <w:pPr>
+        <w:pStyle w:val="Cuerpo"/>
+        <w:rPr>
+          <w:rStyle w:val="None"/>
+        </w:rPr>
+      </w:pPr>
+    </w:p>
+    <w:p>
+      <w:pPr>
+        <w:pStyle w:val="Cuerpo"/>
+        <w:rPr>
+          <w:rStyle w:val="None"/>
+        </w:rPr>
+      </w:pPr>
+      <w:r>
+        <w:rPr>
+          <w:rStyle w:val="None"/>
+          <w:b w:val="1"/>
+          <w:bCs w:val="1"/>
+          <w:rtl w:val="0"/>
+          <w:lang w:val="en-US"/>
+        </w:rPr>
+        <w:t xml:space="preserve">Software: </w:t>
+      </w:r>
+      <w:r>
+        <w:rPr>
+          <w:rStyle w:val="None"/>
+          <w:rtl w:val="0"/>
+          <w:lang w:val="en-US"/>
+        </w:rPr>
+        <w:t>Tensorflow 2.2, OpenAI Gym 0.17.2 (included as a local directory in the project)</w:t>
+      </w:r>
+    </w:p>
+    <w:p>
+      <w:pPr>
+        <w:pStyle w:val="Cuerpo"/>
+      </w:pPr>
+    </w:p>
+    <w:p>
+      <w:pPr>
+        <w:pStyle w:val="Cuerpo"/>
+        <w:rPr>
+          <w:rStyle w:val="None"/>
           <w:i w:val="1"/>
           <w:iCs w:val="1"/>
-          <w:rtl w:val="0"/>
-          <w:lang w:val="en-US"/>
-        </w:rPr>
-        <w:t xml:space="preserve">might not </w:t>
-      </w:r>
-      <w:r>
-        <w:rPr>
-          <w:rtl w:val="0"/>
-          <w:lang w:val="en-US"/>
-        </w:rPr>
-        <w:t>converge at an optimal solution due to the added mental overhead and training time, but we</w:t>
-      </w:r>
-      <w:r>
-        <w:rPr>
+        </w:rPr>
+      </w:pPr>
+      <w:r>
+        <w:rPr>
+          <w:rStyle w:val="None"/>
+          <w:i w:val="1"/>
+          <w:iCs w:val="1"/>
+          <w:rtl w:val="0"/>
+          <w:lang w:val="en-US"/>
+        </w:rPr>
+        <w:t>Note: The OpenAI Gym environment visualizations are not available out of the box on Windows and require additional setup. Gym is generally not supported on Windows at all, but training or testing a model using their Python scripts works fine. It</w:t>
+      </w:r>
+      <w:r>
+        <w:rPr>
+          <w:rStyle w:val="None"/>
+          <w:i w:val="1"/>
+          <w:iCs w:val="1"/>
           <w:rtl w:val="0"/>
           <w:lang w:val="en-US"/>
         </w:rPr>
@@ -369,326 +474,135 @@
       </w:r>
       <w:r>
         <w:rPr>
-          <w:rtl w:val="0"/>
-          <w:lang w:val="en-US"/>
-        </w:rPr>
-        <w:t xml:space="preserve">ll try! For more information about </w:t>
-      </w:r>
-      <w:r>
-        <w:rPr>
-          <w:rtl w:val="0"/>
-          <w:lang w:val="en-US"/>
+          <w:rStyle w:val="None"/>
+          <w:i w:val="1"/>
+          <w:iCs w:val="1"/>
+          <w:rtl w:val="0"/>
+          <w:lang w:val="en-US"/>
+        </w:rPr>
+        <w:t>s strongly recommended you use macOS or Linux if you</w:t>
+      </w:r>
+      <w:r>
+        <w:rPr>
+          <w:rStyle w:val="None"/>
+          <w:i w:val="1"/>
+          <w:iCs w:val="1"/>
+          <w:rtl w:val="0"/>
+          <w:lang w:val="en-US"/>
+        </w:rPr>
+        <w:t>’</w:t>
+      </w:r>
+      <w:r>
+        <w:rPr>
+          <w:rStyle w:val="None"/>
+          <w:i w:val="1"/>
+          <w:iCs w:val="1"/>
+          <w:rtl w:val="0"/>
+          <w:lang w:val="en-US"/>
+        </w:rPr>
+        <w:t>d like to see visualizations for the agents in action.</w:t>
+      </w:r>
+    </w:p>
+    <w:p>
+      <w:pPr>
+        <w:pStyle w:val="Cuerpo"/>
+        <w:rPr>
+          <w:rStyle w:val="None"/>
+        </w:rPr>
+      </w:pPr>
+    </w:p>
+    <w:p>
+      <w:pPr>
+        <w:pStyle w:val="Cuerpo"/>
+        <w:rPr>
+          <w:rStyle w:val="None"/>
+          <w:b w:val="1"/>
+          <w:bCs w:val="1"/>
+        </w:rPr>
+      </w:pPr>
+      <w:r>
+        <w:rPr>
+          <w:rStyle w:val="None"/>
+          <w:b w:val="1"/>
+          <w:bCs w:val="1"/>
+          <w:rtl w:val="0"/>
+          <w:lang w:val="en-US"/>
+        </w:rPr>
+        <w:t>References:</w:t>
+      </w:r>
+    </w:p>
+    <w:p>
+      <w:pPr>
+        <w:pStyle w:val="Cuerpo"/>
+        <w:rPr>
+          <w:rStyle w:val="None"/>
+          <w:i w:val="1"/>
+          <w:iCs w:val="1"/>
+        </w:rPr>
+      </w:pPr>
+      <w:r>
+        <w:rPr>
+          <w:rStyle w:val="None"/>
+          <w:i w:val="1"/>
+          <w:iCs w:val="1"/>
+          <w:rtl w:val="0"/>
+          <w:lang w:val="en-US"/>
+        </w:rPr>
+        <w:t>Theoretical Background:</w:t>
+      </w:r>
+    </w:p>
+    <w:p>
+      <w:pPr>
+        <w:pStyle w:val="Cuerpo"/>
+      </w:pPr>
+      <w:r>
+        <w:rPr>
+          <w:rStyle w:val="Ninguno"/>
+          <w:rtl w:val="0"/>
+        </w:rPr>
+        <w:tab/>
+        <w:t xml:space="preserve">Richard S. Sutton and Andrew G. Barto, </w:t>
+      </w:r>
+      <w:r>
+        <w:rPr>
+          <w:rStyle w:val="Ninguno"/>
+          <w:rtl w:val="0"/>
         </w:rPr>
         <w:t>“</w:t>
       </w:r>
       <w:r>
         <w:rPr>
-          <w:rtl w:val="0"/>
-          <w:lang w:val="en-US"/>
-        </w:rPr>
-        <w:t>Breakout,</w:t>
-      </w:r>
-      <w:r>
-        <w:rPr>
-          <w:rtl w:val="0"/>
-          <w:lang w:val="en-US"/>
-        </w:rPr>
-        <w:t xml:space="preserve">” </w:t>
-      </w:r>
-      <w:r>
-        <w:rPr>
-          <w:rtl w:val="0"/>
-          <w:lang w:val="en-US"/>
-        </w:rPr>
-        <w:t xml:space="preserve">see here: </w:t>
-      </w:r>
-      <w:r>
-        <w:rPr>
-          <w:rStyle w:val="Enlace"/>
+          <w:rStyle w:val="Hyperlink.1"/>
         </w:rPr>
         <w:fldChar w:fldCharType="begin" w:fldLock="0"/>
       </w:r>
       <w:r>
         <w:rPr>
-          <w:rStyle w:val="Enlace"/>
-        </w:rPr>
-        <w:instrText xml:space="preserve"> HYPERLINK "https://gym.openai.com/envs/Breakout-v0/"</w:instrText>
-      </w:r>
-      <w:r>
-        <w:rPr>
-          <w:rStyle w:val="Enlace"/>
+          <w:rStyle w:val="Hyperlink.1"/>
+        </w:rPr>
+        <w:instrText xml:space="preserve"> HYPERLINK "http://incompleteideas.net/book/the-book-2nd.html"</w:instrText>
+      </w:r>
+      <w:r>
+        <w:rPr>
+          <w:rStyle w:val="Hyperlink.1"/>
         </w:rPr>
         <w:fldChar w:fldCharType="separate" w:fldLock="0"/>
       </w:r>
       <w:r>
         <w:rPr>
-          <w:rStyle w:val="Enlace"/>
-          <w:rtl w:val="0"/>
-          <w:lang w:val="en-US"/>
-        </w:rPr>
-        <w:t>https://gym.openai.com/envs/Breakout-v0/</w:t>
+          <w:rStyle w:val="Hyperlink.1"/>
+          <w:rtl w:val="0"/>
+        </w:rPr>
+        <w:t>Reinforcement Learning: An Introduction.</w:t>
       </w:r>
       <w:r>
         <w:rPr/>
         <w:fldChar w:fldCharType="end" w:fldLock="0"/>
       </w:r>
-    </w:p>
-    <w:p>
-      <w:pPr>
-        <w:pStyle w:val="Cuerpo"/>
-        <w:jc w:val="left"/>
-        <w:rPr>
-          <w:rStyle w:val="Ninguno"/>
-          <w:b w:val="0"/>
-          <w:bCs w:val="0"/>
-        </w:rPr>
-      </w:pPr>
-    </w:p>
-    <w:p>
-      <w:pPr>
-        <w:pStyle w:val="Cuerpo"/>
-        <w:jc w:val="left"/>
-        <w:rPr>
-          <w:rStyle w:val="Ninguno"/>
-          <w:b w:val="0"/>
-          <w:bCs w:val="0"/>
-        </w:rPr>
-      </w:pPr>
-      <w:r>
-        <w:rPr>
-          <w:b w:val="1"/>
-          <w:bCs w:val="1"/>
-          <w:rtl w:val="0"/>
-          <w:lang w:val="en-US"/>
-        </w:rPr>
-        <w:t xml:space="preserve">Hardware: </w:t>
-      </w:r>
-      <w:r>
-        <w:rPr>
-          <w:rStyle w:val="Ninguno"/>
-          <w:b w:val="0"/>
-          <w:bCs w:val="0"/>
-          <w:rtl w:val="0"/>
-          <w:lang w:val="en-US"/>
-        </w:rPr>
-        <w:t>Intel Core i9-9900k @3.60GHz (16 CPUs), NVIDIA GeForce RTX 2080Ti, 32GB RAM</w:t>
-      </w:r>
-    </w:p>
-    <w:p>
-      <w:pPr>
-        <w:pStyle w:val="Cuerpo"/>
-        <w:jc w:val="left"/>
-        <w:rPr>
-          <w:rStyle w:val="Ninguno"/>
-          <w:b w:val="0"/>
-          <w:bCs w:val="0"/>
-        </w:rPr>
-      </w:pPr>
-    </w:p>
-    <w:p>
-      <w:pPr>
-        <w:pStyle w:val="Cuerpo"/>
-        <w:jc w:val="left"/>
-        <w:rPr>
-          <w:rStyle w:val="Ninguno"/>
-          <w:b w:val="0"/>
-          <w:bCs w:val="0"/>
-        </w:rPr>
-      </w:pPr>
-      <w:r>
-        <w:rPr>
-          <w:b w:val="1"/>
-          <w:bCs w:val="1"/>
-          <w:rtl w:val="0"/>
-          <w:lang w:val="en-US"/>
-        </w:rPr>
-        <w:t xml:space="preserve">Software: </w:t>
-      </w:r>
-      <w:r>
-        <w:rPr>
-          <w:rStyle w:val="Ninguno"/>
-          <w:b w:val="0"/>
-          <w:bCs w:val="0"/>
-          <w:rtl w:val="0"/>
-          <w:lang w:val="en-US"/>
-        </w:rPr>
-        <w:t>Tensorflow 2.2, OpenAI Gym 0.17.2 (included as a local directory in the project)</w:t>
-      </w:r>
-    </w:p>
-    <w:p>
-      <w:pPr>
-        <w:pStyle w:val="Cuerpo"/>
-        <w:jc w:val="left"/>
-      </w:pPr>
-    </w:p>
-    <w:p>
-      <w:pPr>
-        <w:pStyle w:val="Cuerpo"/>
-        <w:jc w:val="left"/>
-        <w:rPr>
-          <w:rStyle w:val="Ninguno"/>
-          <w:i w:val="1"/>
-          <w:iCs w:val="1"/>
-        </w:rPr>
-      </w:pPr>
-      <w:r>
-        <w:rPr>
-          <w:i w:val="1"/>
-          <w:iCs w:val="1"/>
-          <w:rtl w:val="0"/>
-          <w:lang w:val="en-US"/>
-        </w:rPr>
-        <w:t>Note: The OpenAI Gym environment visualizations are not available out of the box on Windows and require additional setup. Gym is generally not supported on Windows at all, but training or testing a model using their Python scripts works fine. It</w:t>
-      </w:r>
-      <w:r>
-        <w:rPr>
-          <w:i w:val="1"/>
-          <w:iCs w:val="1"/>
-          <w:rtl w:val="0"/>
-          <w:lang w:val="en-US"/>
-        </w:rPr>
-        <w:t>’</w:t>
-      </w:r>
-      <w:r>
-        <w:rPr>
-          <w:i w:val="1"/>
-          <w:iCs w:val="1"/>
-          <w:rtl w:val="0"/>
-          <w:lang w:val="en-US"/>
-        </w:rPr>
-        <w:t>s strongly recommended you use macOS or Linux if you</w:t>
-      </w:r>
-      <w:r>
-        <w:rPr>
-          <w:i w:val="1"/>
-          <w:iCs w:val="1"/>
-          <w:rtl w:val="0"/>
-          <w:lang w:val="en-US"/>
-        </w:rPr>
-        <w:t>’</w:t>
-      </w:r>
-      <w:r>
-        <w:rPr>
-          <w:i w:val="1"/>
-          <w:iCs w:val="1"/>
-          <w:rtl w:val="0"/>
-          <w:lang w:val="en-US"/>
-        </w:rPr>
-        <w:t>d like to see visualizations for the agents in action.</w:t>
-      </w:r>
-    </w:p>
-    <w:p>
-      <w:pPr>
-        <w:pStyle w:val="Cuerpo"/>
-        <w:jc w:val="left"/>
-        <w:rPr>
-          <w:rStyle w:val="Ninguno"/>
-          <w:b w:val="0"/>
-          <w:bCs w:val="0"/>
-        </w:rPr>
-      </w:pPr>
-    </w:p>
-    <w:p>
-      <w:pPr>
-        <w:pStyle w:val="Cuerpo"/>
-        <w:jc w:val="left"/>
-        <w:rPr>
-          <w:b w:val="1"/>
-          <w:bCs w:val="1"/>
-        </w:rPr>
-      </w:pPr>
-      <w:r>
-        <w:rPr>
-          <w:b w:val="1"/>
-          <w:bCs w:val="1"/>
-          <w:rtl w:val="0"/>
-          <w:lang w:val="en-US"/>
-        </w:rPr>
-        <w:t>References:</w:t>
-      </w:r>
-    </w:p>
-    <w:p>
-      <w:pPr>
-        <w:pStyle w:val="Cuerpo"/>
-        <w:jc w:val="left"/>
-        <w:rPr>
-          <w:i w:val="1"/>
-          <w:iCs w:val="1"/>
-        </w:rPr>
-      </w:pPr>
-      <w:r>
-        <w:rPr>
-          <w:i w:val="1"/>
-          <w:iCs w:val="1"/>
-          <w:rtl w:val="0"/>
-          <w:lang w:val="en-US"/>
-        </w:rPr>
-        <w:t>Theoretical Background:</w:t>
-      </w:r>
-    </w:p>
-    <w:p>
-      <w:pPr>
-        <w:pStyle w:val="Cuerpo"/>
-        <w:jc w:val="left"/>
-      </w:pPr>
-      <w:r>
-        <w:tab/>
-      </w:r>
-      <w:r>
-        <w:rPr>
-          <w:rtl w:val="0"/>
-          <w:lang w:val="en-US"/>
-        </w:rPr>
-        <w:t>Richard S. Sutton and Andrew G. Barto</w:t>
-      </w:r>
-      <w:r>
-        <w:rPr>
-          <w:rtl w:val="0"/>
-          <w:lang w:val="en-US"/>
-        </w:rPr>
-        <w:t xml:space="preserve">, </w:t>
-      </w:r>
-      <w:r>
-        <w:rPr>
-          <w:rtl w:val="0"/>
-          <w:lang w:val="en-US"/>
-        </w:rPr>
-        <w:t>“</w:t>
-      </w:r>
-      <w:r>
-        <w:rPr>
-          <w:rStyle w:val="Enlace"/>
-        </w:rPr>
-        <w:fldChar w:fldCharType="begin" w:fldLock="0"/>
-      </w:r>
-      <w:r>
-        <w:rPr>
-          <w:rStyle w:val="Enlace"/>
-        </w:rPr>
-        <w:instrText xml:space="preserve"> HYPERLINK "http://incompleteideas.net/book/the-book-2nd.html"</w:instrText>
-      </w:r>
-      <w:r>
-        <w:rPr>
-          <w:rStyle w:val="Enlace"/>
-        </w:rPr>
-        <w:fldChar w:fldCharType="separate" w:fldLock="0"/>
-      </w:r>
-      <w:r>
-        <w:rPr>
-          <w:rStyle w:val="Enlace"/>
-          <w:rtl w:val="0"/>
-          <w:lang w:val="en-US"/>
-        </w:rPr>
-        <w:t>Reinforcement Learning: An Introduction.</w:t>
-      </w:r>
-      <w:r>
-        <w:rPr/>
-        <w:fldChar w:fldCharType="end" w:fldLock="0"/>
-      </w:r>
-      <w:r>
-        <w:rPr>
-          <w:rtl w:val="0"/>
-          <w:lang w:val="en-US"/>
+      <w:r>
+        <w:rPr>
+          <w:rStyle w:val="Ninguno"/>
+          <w:rtl w:val="0"/>
         </w:rPr>
         <w:t>”</w:t>
       </w:r>
@@ -696,9 +610,8 @@
     <w:p>
       <w:pPr>
         <w:pStyle w:val="Cuerpo"/>
-        <w:jc w:val="left"/>
-        <w:rPr>
-          <w:rStyle w:val="Ninguno"/>
+        <w:rPr>
+          <w:rStyle w:val="None"/>
           <w:i w:val="1"/>
           <w:iCs w:val="1"/>
           <w:u w:val="none"/>
@@ -706,6 +619,7 @@
       </w:pPr>
       <w:r>
         <w:rPr>
+          <w:rStyle w:val="None"/>
           <w:i w:val="1"/>
           <w:iCs w:val="1"/>
           <w:rtl w:val="0"/>
@@ -717,15 +631,14 @@
     <w:p>
       <w:pPr>
         <w:pStyle w:val="Cuerpo"/>
-        <w:jc w:val="left"/>
-        <w:rPr>
-          <w:rStyle w:val="Ninguno"/>
+        <w:rPr>
+          <w:rStyle w:val="None"/>
           <w:u w:val="none"/>
         </w:rPr>
       </w:pPr>
       <w:r>
         <w:rPr>
-          <w:rStyle w:val="Ninguno"/>
+          <w:rStyle w:val="None"/>
           <w:u w:val="none"/>
           <w:rtl w:val="0"/>
         </w:rPr>
@@ -734,7 +647,7 @@
       </w:r>
       <w:r>
         <w:rPr>
-          <w:rStyle w:val="Ninguno"/>
+          <w:rStyle w:val="None"/>
           <w:u w:val="none"/>
           <w:rtl w:val="0"/>
           <w:lang w:val="en-US"/>
@@ -743,61 +656,43 @@
       </w:r>
       <w:r>
         <w:rPr>
-          <w:rStyle w:val="Enlace"/>
-          <w:u w:val="single"/>
+          <w:rStyle w:val="Hyperlink.1"/>
         </w:rPr>
         <w:fldChar w:fldCharType="begin" w:fldLock="0"/>
       </w:r>
       <w:r>
         <w:rPr>
-          <w:rStyle w:val="Enlace"/>
-          <w:u w:val="single"/>
+          <w:rStyle w:val="Hyperlink.1"/>
         </w:rPr>
         <w:instrText xml:space="preserve"> HYPERLINK "https://lilianweng.github.io/lil-log/2018/05/05/implementing-deep-reinforcement-learning-models.html"</w:instrText>
       </w:r>
       <w:r>
         <w:rPr>
-          <w:rStyle w:val="Enlace"/>
-          <w:u w:val="single"/>
+          <w:rStyle w:val="Hyperlink.1"/>
         </w:rPr>
         <w:fldChar w:fldCharType="separate" w:fldLock="0"/>
       </w:r>
       <w:r>
         <w:rPr>
-          <w:rStyle w:val="Enlace"/>
-          <w:u w:val="single"/>
-          <w:rtl w:val="0"/>
-          <w:lang w:val="en-US"/>
-        </w:rPr>
-        <w:t>Implementing Deep Reinforcement Learning Models</w:t>
-      </w:r>
-      <w:r>
-        <w:rPr>
-          <w:rStyle w:val="Enlace"/>
-          <w:u w:val="single"/>
-          <w:rtl w:val="0"/>
-          <w:lang w:val="en-US"/>
-        </w:rPr>
-        <w:t xml:space="preserve"> with</w:t>
-      </w:r>
-      <w:r>
-        <w:rPr>
-          <w:rStyle w:val="Enlace"/>
-          <w:u w:val="single"/>
-          <w:rtl w:val="0"/>
-          <w:lang w:val="en-US"/>
+          <w:rStyle w:val="Hyperlink.1"/>
+          <w:rtl w:val="0"/>
+        </w:rPr>
+        <w:t>Implementing Deep Reinforcement Learning Models with</w:t>
+      </w:r>
+      <w:r>
+        <w:rPr>
+          <w:rStyle w:val="Hyperlink.1"/>
+          <w:rtl w:val="0"/>
         </w:rPr>
         <w:t>…</w:t>
       </w:r>
       <w:r>
-        <w:rPr>
-          <w:u w:val="single"/>
-        </w:rPr>
+        <w:rPr/>
         <w:fldChar w:fldCharType="end" w:fldLock="0"/>
       </w:r>
       <w:r>
         <w:rPr>
-          <w:rStyle w:val="Ninguno"/>
+          <w:rStyle w:val="None"/>
           <w:u w:val="none"/>
           <w:rtl w:val="0"/>
           <w:lang w:val="en-US"/>
@@ -808,15 +703,14 @@
     <w:p>
       <w:pPr>
         <w:pStyle w:val="Cuerpo"/>
-        <w:jc w:val="left"/>
-        <w:rPr>
-          <w:rStyle w:val="Ninguno"/>
+        <w:rPr>
+          <w:rStyle w:val="None"/>
           <w:u w:val="none"/>
         </w:rPr>
       </w:pPr>
       <w:r>
         <w:rPr>
-          <w:rStyle w:val="Ninguno"/>
+          <w:rStyle w:val="None"/>
           <w:u w:val="none"/>
           <w:rtl w:val="0"/>
         </w:rPr>
@@ -825,7 +719,7 @@
       </w:r>
       <w:r>
         <w:rPr>
-          <w:rStyle w:val="Ninguno"/>
+          <w:rStyle w:val="None"/>
           <w:u w:val="none"/>
           <w:rtl w:val="0"/>
           <w:lang w:val="en-US"/>
@@ -834,43 +728,33 @@
       </w:r>
       <w:r>
         <w:rPr>
-          <w:rStyle w:val="Enlace"/>
+          <w:rStyle w:val="Hyperlink.1"/>
         </w:rPr>
         <w:fldChar w:fldCharType="begin" w:fldLock="0"/>
       </w:r>
       <w:r>
         <w:rPr>
-          <w:rStyle w:val="Enlace"/>
+          <w:rStyle w:val="Hyperlink.1"/>
         </w:rPr>
         <w:instrText xml:space="preserve"> HYPERLINK "https://towardsdatascience.com/why-going-from-implementing-q-learning-to-deep-q-learning-can-be-difficult-36e7ea1648af"</w:instrText>
       </w:r>
       <w:r>
         <w:rPr>
-          <w:rStyle w:val="Enlace"/>
+          <w:rStyle w:val="Hyperlink.1"/>
         </w:rPr>
         <w:fldChar w:fldCharType="separate" w:fldLock="0"/>
       </w:r>
       <w:r>
         <w:rPr>
-          <w:rStyle w:val="Enlace"/>
-          <w:rtl w:val="0"/>
-          <w:lang w:val="en-US"/>
-        </w:rPr>
-        <w:t>Why Going from Implementing Q-learning to Deep Q-learnin</w:t>
-      </w:r>
-      <w:r>
-        <w:rPr>
-          <w:rStyle w:val="Enlace"/>
-          <w:rtl w:val="0"/>
-          <w:lang w:val="en-US"/>
-        </w:rPr>
-        <w:t>g</w:t>
-      </w:r>
-      <w:r>
-        <w:rPr>
-          <w:rStyle w:val="Enlace"/>
-          <w:rtl w:val="0"/>
-          <w:lang w:val="en-US"/>
+          <w:rStyle w:val="Hyperlink.1"/>
+          <w:rtl w:val="0"/>
+        </w:rPr>
+        <w:t>Why Going from Implementing Q-learning to Deep Q-learning</w:t>
+      </w:r>
+      <w:r>
+        <w:rPr>
+          <w:rStyle w:val="Hyperlink.1"/>
+          <w:rtl w:val="0"/>
         </w:rPr>
         <w:t>…</w:t>
       </w:r>
@@ -880,7 +764,7 @@
       </w:r>
       <w:r>
         <w:rPr>
-          <w:rStyle w:val="Ninguno"/>
+          <w:rStyle w:val="None"/>
           <w:u w:val="none"/>
           <w:rtl w:val="0"/>
           <w:lang w:val="en-US"/>
@@ -891,18 +775,17 @@
     <w:p>
       <w:pPr>
         <w:pStyle w:val="Cuerpo"/>
-        <w:jc w:val="left"/>
-      </w:pPr>
-      <w:r>
-        <w:rPr>
-          <w:rStyle w:val="Ninguno"/>
+      </w:pPr>
+      <w:r>
+        <w:rPr>
+          <w:rStyle w:val="None"/>
           <w:u w:val="none"/>
         </w:rPr>
         <w:tab/>
       </w:r>
       <w:r>
         <w:rPr>
-          <w:rStyle w:val="Ninguno"/>
+          <w:rStyle w:val="None"/>
           <w:i w:val="1"/>
           <w:iCs w:val="1"/>
           <w:u w:val="none"/>
@@ -913,7 +796,7 @@
       </w:r>
       <w:r>
         <w:rPr>
-          <w:rStyle w:val="Ninguno"/>
+          <w:rStyle w:val="None"/>
           <w:u w:val="none"/>
           <w:rtl w:val="0"/>
           <w:lang w:val="en-US"/>
@@ -922,7 +805,7 @@
       </w:r>
       <w:r>
         <w:rPr>
-          <w:rStyle w:val="Ninguno"/>
+          <w:rStyle w:val="None"/>
           <w:u w:val="none"/>
           <w:rtl w:val="0"/>
           <w:lang w:val="en-US"/>
@@ -931,37 +814,28 @@
       </w:r>
       <w:r>
         <w:rPr>
-          <w:rStyle w:val="Enlace"/>
+          <w:rStyle w:val="Hyperlink.1"/>
         </w:rPr>
         <w:fldChar w:fldCharType="begin" w:fldLock="0"/>
       </w:r>
       <w:r>
         <w:rPr>
-          <w:rStyle w:val="Enlace"/>
+          <w:rStyle w:val="Hyperlink.1"/>
         </w:rPr>
         <w:instrText xml:space="preserve"> HYPERLINK "https://www.youtube.com/watch?v=5fHngyN8Qhw&amp;t=1411s"</w:instrText>
       </w:r>
       <w:r>
         <w:rPr>
-          <w:rStyle w:val="Enlace"/>
+          <w:rStyle w:val="Hyperlink.1"/>
         </w:rPr>
         <w:fldChar w:fldCharType="separate" w:fldLock="0"/>
       </w:r>
       <w:r>
         <w:rPr>
-          <w:rStyle w:val="Enlace"/>
-          <w:rtl w:val="0"/>
-          <w:lang w:val="en-US"/>
-        </w:rPr>
-        <w:t>Deep Q Learning is Simple with Keras | Tutorial</w:t>
-      </w:r>
-      <w:r>
-        <w:rPr>
-          <w:rStyle w:val="Enlace"/>
-          <w:rtl w:val="0"/>
-          <w:lang w:val="en-US"/>
-        </w:rPr>
-        <w:t>.</w:t>
+          <w:rStyle w:val="Hyperlink.1"/>
+          <w:rtl w:val="0"/>
+        </w:rPr>
+        <w:t>Deep Q Learning is Simple with Keras | Tutorial.</w:t>
       </w:r>
       <w:r>
         <w:rPr/>
@@ -969,7 +843,7 @@
       </w:r>
       <w:r>
         <w:rPr>
-          <w:rStyle w:val="Ninguno"/>
+          <w:rStyle w:val="None"/>
           <w:u w:val="none"/>
           <w:rtl w:val="0"/>
           <w:lang w:val="en-US"/>
@@ -980,10 +854,10 @@
     <w:p>
       <w:pPr>
         <w:pStyle w:val="Cuerpo"/>
-        <w:jc w:val="left"/>
-      </w:pPr>
-      <w:r>
-        <w:rPr>
+      </w:pPr>
+      <w:r>
+        <w:rPr>
+          <w:rStyle w:val="Ninguno"/>
           <w:rtl w:val="0"/>
         </w:rPr>
         <w:tab/>
@@ -991,44 +865,35 @@
       </w:r>
       <w:r>
         <w:rPr>
-          <w:rtl w:val="0"/>
-          <w:lang w:val="en-US"/>
+          <w:rStyle w:val="Ninguno"/>
+          <w:rtl w:val="0"/>
         </w:rPr>
         <w:t>“</w:t>
       </w:r>
       <w:r>
         <w:rPr>
-          <w:rStyle w:val="Enlace"/>
+          <w:rStyle w:val="Hyperlink.1"/>
         </w:rPr>
         <w:fldChar w:fldCharType="begin" w:fldLock="0"/>
       </w:r>
       <w:r>
         <w:rPr>
-          <w:rStyle w:val="Enlace"/>
+          <w:rStyle w:val="Hyperlink.1"/>
         </w:rPr>
         <w:instrText xml:space="preserve"> HYPERLINK "https://medium.com/analytics-vidhya/building-a-powerful-dqn-in-tensorflow-2-0-explanation-tutorial-d48ea8f3177a"</w:instrText>
       </w:r>
       <w:r>
         <w:rPr>
-          <w:rStyle w:val="Enlace"/>
+          <w:rStyle w:val="Hyperlink.1"/>
         </w:rPr>
         <w:fldChar w:fldCharType="separate" w:fldLock="0"/>
       </w:r>
       <w:r>
         <w:rPr>
-          <w:rStyle w:val="Enlace"/>
-          <w:rtl w:val="0"/>
-          <w:lang w:val="en-US"/>
-        </w:rPr>
-        <w:t>Building a Powerful DQN in TensorFlow 2.0</w:t>
-      </w:r>
-      <w:r>
-        <w:rPr>
-          <w:rStyle w:val="Enlace"/>
-          <w:rtl w:val="0"/>
-          <w:lang w:val="en-US"/>
-        </w:rPr>
-        <w:t>.</w:t>
+          <w:rStyle w:val="Hyperlink.1"/>
+          <w:rtl w:val="0"/>
+        </w:rPr>
+        <w:t>Building a Powerful DQN in TensorFlow 2.0.</w:t>
       </w:r>
       <w:r>
         <w:rPr/>
@@ -1036,8 +901,8 @@
       </w:r>
       <w:r>
         <w:rPr>
-          <w:rtl w:val="0"/>
-          <w:lang w:val="en-US"/>
+          <w:rStyle w:val="Ninguno"/>
+          <w:rtl w:val="0"/>
         </w:rPr>
         <w:t>”</w:t>
       </w:r>
@@ -1045,26 +910,21 @@
     <w:p>
       <w:pPr>
         <w:pStyle w:val="Cuerpo"/>
-        <w:jc w:val="left"/>
-        <w:rPr>
-          <w:rStyle w:val="Ninguno"/>
-          <w:b w:val="0"/>
-          <w:bCs w:val="0"/>
-        </w:rPr>
-      </w:pPr>
-    </w:p>
-    <w:p>
-      <w:pPr>
-        <w:pStyle w:val="Cuerpo"/>
-        <w:jc w:val="left"/>
-        <w:rPr>
-          <w:rStyle w:val="Ninguno"/>
-          <w:b w:val="0"/>
-          <w:bCs w:val="0"/>
-        </w:rPr>
-      </w:pPr>
-      <w:r>
-        <w:rPr>
+        <w:rPr>
+          <w:rStyle w:val="None"/>
+        </w:rPr>
+      </w:pPr>
+    </w:p>
+    <w:p>
+      <w:pPr>
+        <w:pStyle w:val="Cuerpo"/>
+        <w:rPr>
+          <w:rStyle w:val="None"/>
+        </w:rPr>
+      </w:pPr>
+      <w:r>
+        <w:rPr>
+          <w:rStyle w:val="None"/>
           <w:b w:val="1"/>
           <w:bCs w:val="1"/>
           <w:rtl w:val="0"/>
@@ -1076,18 +936,13 @@
     <w:p>
       <w:pPr>
         <w:pStyle w:val="Cuerpo"/>
-        <w:jc w:val="left"/>
-        <w:rPr>
-          <w:rStyle w:val="Ninguno"/>
-          <w:b w:val="0"/>
-          <w:bCs w:val="0"/>
-        </w:rPr>
-      </w:pPr>
-      <w:r>
-        <w:rPr>
-          <w:rStyle w:val="Ninguno"/>
-          <w:b w:val="0"/>
-          <w:bCs w:val="0"/>
+        <w:rPr>
+          <w:rStyle w:val="None"/>
+        </w:rPr>
+      </w:pPr>
+      <w:r>
+        <w:rPr>
+          <w:rStyle w:val="None"/>
           <w:rtl w:val="0"/>
           <w:lang w:val="en-US"/>
         </w:rPr>
@@ -1095,9 +950,7 @@
       </w:r>
       <w:r>
         <w:rPr>
-          <w:rStyle w:val="Ninguno"/>
-          <w:b w:val="0"/>
-          <w:bCs w:val="0"/>
+          <w:rStyle w:val="None"/>
           <w:rtl w:val="0"/>
           <w:lang w:val="en-US"/>
         </w:rPr>
@@ -1105,9 +958,7 @@
       </w:r>
       <w:r>
         <w:rPr>
-          <w:rStyle w:val="Ninguno"/>
-          <w:b w:val="0"/>
-          <w:bCs w:val="0"/>
+          <w:rStyle w:val="None"/>
           <w:rtl w:val="0"/>
           <w:lang w:val="en-US"/>
         </w:rPr>
@@ -1117,29 +968,21 @@
     <w:p>
       <w:pPr>
         <w:pStyle w:val="Cuerpo"/>
-        <w:jc w:val="left"/>
-        <w:rPr>
-          <w:rStyle w:val="Ninguno"/>
-          <w:b w:val="0"/>
-          <w:bCs w:val="0"/>
-        </w:rPr>
-      </w:pPr>
-    </w:p>
-    <w:p>
-      <w:pPr>
-        <w:pStyle w:val="Cuerpo"/>
-        <w:jc w:val="left"/>
-        <w:rPr>
-          <w:rStyle w:val="Ninguno"/>
-          <w:b w:val="0"/>
-          <w:bCs w:val="0"/>
-        </w:rPr>
-      </w:pPr>
-      <w:r>
-        <w:rPr>
-          <w:rStyle w:val="Ninguno"/>
-          <w:b w:val="0"/>
-          <w:bCs w:val="0"/>
+        <w:rPr>
+          <w:rStyle w:val="None"/>
+        </w:rPr>
+      </w:pPr>
+    </w:p>
+    <w:p>
+      <w:pPr>
+        <w:pStyle w:val="Cuerpo"/>
+        <w:rPr>
+          <w:rStyle w:val="None"/>
+        </w:rPr>
+      </w:pPr>
+      <w:r>
+        <w:rPr>
+          <w:rStyle w:val="None"/>
           <w:rtl w:val="0"/>
           <w:lang w:val="en-US"/>
         </w:rPr>
@@ -1149,25 +992,23 @@
     <w:p>
       <w:pPr>
         <w:pStyle w:val="Cuerpo"/>
-        <w:jc w:val="left"/>
-        <w:rPr>
-          <w:rStyle w:val="Ninguno"/>
-          <w:b w:val="0"/>
-          <w:bCs w:val="0"/>
-        </w:rPr>
-      </w:pPr>
-    </w:p>
-    <w:p>
-      <w:pPr>
-        <w:pStyle w:val="Cuerpo"/>
-        <w:jc w:val="left"/>
-        <w:rPr>
+        <w:rPr>
+          <w:rStyle w:val="None"/>
+        </w:rPr>
+      </w:pPr>
+    </w:p>
+    <w:p>
+      <w:pPr>
+        <w:pStyle w:val="Cuerpo"/>
+        <w:rPr>
+          <w:rStyle w:val="None"/>
           <w:b w:val="1"/>
           <w:bCs w:val="1"/>
         </w:rPr>
       </w:pPr>
       <w:r>
         <w:rPr>
+          <w:rStyle w:val="None"/>
           <w:b w:val="1"/>
           <w:bCs w:val="1"/>
           <w:rtl w:val="0"/>
@@ -1179,15 +1020,13 @@
     <w:p>
       <w:pPr>
         <w:pStyle w:val="Cuerpo"/>
-        <w:jc w:val="left"/>
-        <w:rPr>
-          <w:rStyle w:val="Ninguno"/>
-          <w:b w:val="0"/>
-          <w:bCs w:val="0"/>
-        </w:rPr>
-      </w:pPr>
-      <w:r>
-        <w:rPr>
+        <w:rPr>
+          <w:rStyle w:val="None"/>
+        </w:rPr>
+      </w:pPr>
+      <w:r>
+        <w:rPr>
+          <w:rStyle w:val="None"/>
           <w:b w:val="1"/>
           <w:bCs w:val="1"/>
         </w:rPr>
@@ -1195,9 +1034,7 @@
       </w:r>
       <w:r>
         <w:rPr>
-          <w:rStyle w:val="Ninguno"/>
-          <w:b w:val="0"/>
-          <w:bCs w:val="0"/>
+          <w:rStyle w:val="None"/>
           <w:rtl w:val="0"/>
           <w:lang w:val="en-US"/>
         </w:rPr>
@@ -1205,50 +1042,37 @@
       </w:r>
       <w:r>
         <w:rPr>
-          <w:rStyle w:val="Hyperlink.0"/>
-          <w:b w:val="0"/>
-          <w:bCs w:val="0"/>
+          <w:rStyle w:val="Hyperlink.2"/>
         </w:rPr>
         <w:fldChar w:fldCharType="begin" w:fldLock="0"/>
       </w:r>
       <w:r>
         <w:rPr>
-          <w:rStyle w:val="Hyperlink.0"/>
-          <w:b w:val="0"/>
-          <w:bCs w:val="0"/>
+          <w:rStyle w:val="Hyperlink.2"/>
         </w:rPr>
         <w:instrText xml:space="preserve"> HYPERLINK "https://youtu.be/uRGm31GNAeI"</w:instrText>
       </w:r>
       <w:r>
         <w:rPr>
-          <w:rStyle w:val="Hyperlink.0"/>
-          <w:b w:val="0"/>
-          <w:bCs w:val="0"/>
+          <w:rStyle w:val="Hyperlink.2"/>
         </w:rPr>
         <w:fldChar w:fldCharType="separate" w:fldLock="0"/>
       </w:r>
       <w:r>
         <w:rPr>
-          <w:rStyle w:val="Hyperlink.0"/>
-          <w:b w:val="0"/>
-          <w:bCs w:val="0"/>
-          <w:rtl w:val="0"/>
-          <w:lang w:val="en-US"/>
+          <w:rStyle w:val="Hyperlink.2"/>
+          <w:rtl w:val="0"/>
         </w:rPr>
         <w:t>https://youtu.be/uRGm31GNAeI</w:t>
       </w:r>
       <w:r>
-        <w:rPr>
-          <w:b w:val="1"/>
-          <w:bCs w:val="1"/>
-        </w:rPr>
+        <w:rPr/>
         <w:fldChar w:fldCharType="end" w:fldLock="0"/>
       </w:r>
     </w:p>
     <w:p>
       <w:pPr>
         <w:pStyle w:val="Cuerpo"/>
-        <w:jc w:val="left"/>
       </w:pPr>
       <w:r>
         <w:rPr>
@@ -1260,29 +1084,28 @@
       </w:r>
       <w:r>
         <w:rPr>
-          <w:rStyle w:val="Enlace"/>
+          <w:rStyle w:val="Hyperlink.3"/>
         </w:rPr>
         <w:fldChar w:fldCharType="begin" w:fldLock="0"/>
       </w:r>
       <w:r>
         <w:rPr>
-          <w:rStyle w:val="Enlace"/>
-        </w:rPr>
-        <w:instrText xml:space="preserve"> HYPERLINK "https://youtu.be/e_-41WNVh4I"</w:instrText>
-      </w:r>
-      <w:r>
-        <w:rPr>
-          <w:rStyle w:val="Enlace"/>
+          <w:rStyle w:val="Hyperlink.3"/>
+        </w:rPr>
+        <w:instrText xml:space="preserve"> HYPERLINK "https://youtu.be/PF9oB3rs4no"</w:instrText>
+      </w:r>
+      <w:r>
+        <w:rPr>
+          <w:rStyle w:val="Hyperlink.3"/>
         </w:rPr>
         <w:fldChar w:fldCharType="separate" w:fldLock="0"/>
       </w:r>
       <w:r>
         <w:rPr>
-          <w:rStyle w:val="Enlace"/>
-          <w:rtl w:val="0"/>
-          <w:lang w:val="en-US"/>
-        </w:rPr>
-        <w:t>https://youtu.be/e_-41WNVh4I</w:t>
+          <w:rStyle w:val="Hyperlink.3"/>
+          <w:rtl w:val="0"/>
+        </w:rPr>
+        <w:t>https://youtu.be/PF9oB3rs4no</w:t>
       </w:r>
       <w:r>
         <w:rPr/>
@@ -1308,6 +1131,10 @@
 <file path=word/footer1.xml><?xml version="1.0" encoding="utf-8"?>
 <w:ftr xmlns:r="http://schemas.openxmlformats.org/officeDocument/2006/relationships" xmlns:wp="http://schemas.openxmlformats.org/drawingml/2006/wordprocessingDrawing" xmlns:w="http://schemas.openxmlformats.org/wordprocessingml/2006/main" xmlns:w10="urn:schemas-microsoft-com:office:word" xmlns:w14="http://schemas.microsoft.com/office/word/2010/wordml" xmlns:wps="http://schemas.microsoft.com/office/word/2010/wordprocessingShape" xmlns:wpg="http://schemas.microsoft.com/office/word/2010/wordprocessingGroup" xmlns:mc="http://schemas.openxmlformats.org/markup-compatibility/2006" xmlns:v="urn:schemas-microsoft-com:vml" xmlns:o="urn:schemas-microsoft-com:office:office" xmlns:m="http://schemas.openxmlformats.org/officeDocument/2006/math" mc:Ignorable="w14">
   <w:p>
+    <w:pPr>
+      <w:pStyle w:val="Header &amp; Footer"/>
+      <w:bidi w:val="0"/>
+    </w:pPr>
     <w:r/>
   </w:p>
 </w:ftr>
@@ -1316,6 +1143,10 @@
 <file path=word/header1.xml><?xml version="1.0" encoding="utf-8"?>
 <w:hdr xmlns:r="http://schemas.openxmlformats.org/officeDocument/2006/relationships" xmlns:wp="http://schemas.openxmlformats.org/drawingml/2006/wordprocessingDrawing" xmlns:w="http://schemas.openxmlformats.org/wordprocessingml/2006/main" xmlns:w10="urn:schemas-microsoft-com:office:word" xmlns:w14="http://schemas.microsoft.com/office/word/2010/wordml" xmlns:wps="http://schemas.microsoft.com/office/word/2010/wordprocessingShape" xmlns:wpg="http://schemas.microsoft.com/office/word/2010/wordprocessingGroup" xmlns:mc="http://schemas.openxmlformats.org/markup-compatibility/2006" xmlns:v="urn:schemas-microsoft-com:vml" xmlns:o="urn:schemas-microsoft-com:office:office" xmlns:m="http://schemas.openxmlformats.org/officeDocument/2006/math" mc:Ignorable="w14">
   <w:p>
+    <w:pPr>
+      <w:pStyle w:val="Header &amp; Footer"/>
+      <w:bidi w:val="0"/>
+    </w:pPr>
     <w:r/>
   </w:p>
 </w:hdr>
@@ -1428,6 +1259,55 @@
     <w:next w:val="No List"/>
     <w:pPr/>
   </w:style>
+  <w:style w:type="paragraph" w:styleId="Header &amp; Footer">
+    <w:name w:val="Header &amp; Footer"/>
+    <w:next w:val="Header &amp; Footer"/>
+    <w:pPr>
+      <w:keepNext w:val="0"/>
+      <w:keepLines w:val="0"/>
+      <w:pageBreakBefore w:val="0"/>
+      <w:widowControl w:val="1"/>
+      <w:shd w:val="clear" w:color="auto" w:fill="auto"/>
+      <w:tabs>
+        <w:tab w:val="right" w:pos="9020"/>
+      </w:tabs>
+      <w:suppressAutoHyphens w:val="0"/>
+      <w:bidi w:val="0"/>
+      <w:spacing w:before="0" w:after="0" w:line="240" w:lineRule="auto"/>
+      <w:ind w:left="0" w:right="0" w:firstLine="0"/>
+      <w:jc w:val="left"/>
+      <w:outlineLvl w:val="9"/>
+    </w:pPr>
+    <w:rPr>
+      <w:rFonts w:ascii="Helvetica Neue" w:cs="Arial Unicode MS" w:hAnsi="Helvetica Neue" w:eastAsia="Arial Unicode MS"/>
+      <w:b w:val="0"/>
+      <w:bCs w:val="0"/>
+      <w:i w:val="0"/>
+      <w:iCs w:val="0"/>
+      <w:caps w:val="0"/>
+      <w:smallCaps w:val="0"/>
+      <w:strike w:val="0"/>
+      <w:dstrike w:val="0"/>
+      <w:outline w:val="0"/>
+      <w:color w:val="000000"/>
+      <w:spacing w:val="0"/>
+      <w:kern w:val="0"/>
+      <w:position w:val="0"/>
+      <w:sz w:val="24"/>
+      <w:szCs w:val="24"/>
+      <w:u w:val="none"/>
+      <w:shd w:val="nil" w:color="auto" w:fill="auto"/>
+      <w:vertAlign w:val="baseline"/>
+      <w14:textOutline>
+        <w14:noFill/>
+      </w14:textOutline>
+      <w14:textFill>
+        <w14:solidFill>
+          <w14:srgbClr w14:val="000000"/>
+        </w14:solidFill>
+      </w14:textFill>
+    </w:rPr>
+  </w:style>
   <w:style w:type="paragraph" w:styleId="Cuerpo">
     <w:name w:val="Cuerpo"/>
     <w:next w:val="Cuerpo"/>
@@ -1461,12 +1341,13 @@
       <w:position w:val="0"/>
       <w:sz w:val="22"/>
       <w:szCs w:val="22"/>
-      <w:u w:val="none"/>
+      <w:u w:val="none" w:color="000000"/>
       <w:shd w:val="nil" w:color="auto" w:fill="auto"/>
       <w:vertAlign w:val="baseline"/>
       <w:lang w:val="en-US"/>
-      <w14:textOutline>
+      <w14:textOutline w14:w="12700" w14:cap="flat">
         <w14:noFill/>
+        <w14:miter w14:lim="400000"/>
       </w14:textOutline>
       <w14:textFill>
         <w14:solidFill>
@@ -1478,19 +1359,49 @@
   <w:style w:type="character" w:styleId="Ninguno">
     <w:name w:val="Ninguno"/>
   </w:style>
-  <w:style w:type="character" w:styleId="Enlace">
-    <w:name w:val="Enlace"/>
+  <w:style w:type="character" w:styleId="None">
+    <w:name w:val="None"/>
+  </w:style>
+  <w:style w:type="character" w:styleId="Hyperlink.0">
+    <w:name w:val="Hyperlink.0"/>
+    <w:basedOn w:val="None"/>
+    <w:next w:val="Hyperlink.0"/>
+    <w:rPr>
+      <w:rFonts w:ascii="Helvetica Neue" w:cs="Helvetica Neue" w:hAnsi="Helvetica Neue" w:eastAsia="Helvetica Neue"/>
+      <w:u w:val="single"/>
+      <w:lang w:val="de-DE"/>
+    </w:rPr>
+  </w:style>
+  <w:style w:type="character" w:styleId="Hyperlink.1">
+    <w:name w:val="Hyperlink.1"/>
+    <w:basedOn w:val="None"/>
+    <w:next w:val="Hyperlink.1"/>
     <w:rPr>
       <w:u w:val="single"/>
     </w:rPr>
   </w:style>
-  <w:style w:type="character" w:styleId="Hyperlink.0">
-    <w:name w:val="Hyperlink.0"/>
-    <w:basedOn w:val="Enlace"/>
-    <w:next w:val="Hyperlink.0"/>
+  <w:style w:type="character" w:styleId="Hyperlink.2">
+    <w:name w:val="Hyperlink.2"/>
+    <w:basedOn w:val="None"/>
+    <w:next w:val="Hyperlink.2"/>
     <w:rPr>
-      <w:b w:val="0"/>
-      <w:bCs w:val="0"/>
+      <w:rFonts w:ascii="Helvetica Neue" w:cs="Helvetica Neue" w:hAnsi="Helvetica Neue" w:eastAsia="Helvetica Neue"/>
+      <w:u w:val="single"/>
+    </w:rPr>
+  </w:style>
+  <w:style w:type="character" w:styleId="Hyperlink.3">
+    <w:name w:val="Hyperlink.3"/>
+    <w:basedOn w:val="Hyperlink"/>
+    <w:next w:val="Hyperlink.3"/>
+    <w:rPr>
+      <w:outline w:val="0"/>
+      <w:color w:val="0000ff"/>
+      <w:u w:val="single" w:color="0000ff"/>
+      <w14:textFill>
+        <w14:solidFill>
+          <w14:srgbClr w14:val="0000FF"/>
+        </w14:solidFill>
+      </w14:textFill>
     </w:rPr>
   </w:style>
 </w:styles>
@@ -1507,10 +1418,10 @@
         <a:srgbClr val="FFFFFF"/>
       </a:lt1>
       <a:dk2>
-        <a:srgbClr val="5E5E5E"/>
+        <a:srgbClr val="A7A7A7"/>
       </a:dk2>
       <a:lt2>
-        <a:srgbClr val="D5D5D5"/>
+        <a:srgbClr val="535353"/>
       </a:lt2>
       <a:accent1>
         <a:srgbClr val="00A2FF"/>
@@ -1687,11 +1598,14 @@
     <a:spDef>
       <a:spPr>
         <a:solidFill>
-          <a:srgbClr val="000000"/>
+          <a:srgbClr val="FFFFFF"/>
         </a:solidFill>
-        <a:ln w="12700" cap="flat">
-          <a:noFill/>
-          <a:miter lim="400000"/>
+        <a:ln w="25400" cap="flat">
+          <a:solidFill>
+            <a:schemeClr val="accent1"/>
+          </a:solidFill>
+          <a:prstDash val="solid"/>
+          <a:round/>
         </a:ln>
         <a:effectLst/>
         <a:sp3d/>
@@ -1700,34 +1614,34 @@
         <a:spAutoFit/>
       </a:bodyPr>
       <a:lstStyle>
-        <a:defPPr marL="0" marR="0" indent="0" algn="ctr" defTabSz="584200" rtl="0" fontAlgn="auto" latinLnBrk="0" hangingPunct="0">
-          <a:lnSpc>
-            <a:spcPct val="100000"/>
-          </a:lnSpc>
-          <a:spcBef>
-            <a:spcPts val="0"/>
-          </a:spcBef>
-          <a:spcAft>
-            <a:spcPts val="0"/>
-          </a:spcAft>
-          <a:buClrTx/>
-          <a:buSzTx/>
-          <a:buFontTx/>
-          <a:buNone/>
-          <a:tabLst/>
-          <a:defRPr b="0" baseline="0" cap="none" i="0" spc="0" strike="noStrike" sz="2200" u="none" kumimoji="0" normalizeH="0">
-            <a:ln>
-              <a:noFill/>
-            </a:ln>
-            <a:solidFill>
-              <a:srgbClr val="FFFFFF"/>
-            </a:solidFill>
-            <a:effectLst/>
-            <a:uFillTx/>
-            <a:latin typeface="Helvetica Neue Medium"/>
-            <a:ea typeface="Helvetica Neue Medium"/>
-            <a:cs typeface="Helvetica Neue Medium"/>
-            <a:sym typeface="Helvetica Neue Medium"/>
+        <a:defPPr marL="0" marR="0" indent="0" algn="l" defTabSz="914400" rtl="0" fontAlgn="auto" latinLnBrk="0" hangingPunct="0">
+          <a:lnSpc>
+            <a:spcPct val="100000"/>
+          </a:lnSpc>
+          <a:spcBef>
+            <a:spcPts val="0"/>
+          </a:spcBef>
+          <a:spcAft>
+            <a:spcPts val="0"/>
+          </a:spcAft>
+          <a:buClrTx/>
+          <a:buSzTx/>
+          <a:buFontTx/>
+          <a:buNone/>
+          <a:tabLst/>
+          <a:defRPr b="0" baseline="0" cap="none" i="0" spc="0" strike="noStrike" sz="1800" u="none" kumimoji="0" normalizeH="0">
+            <a:ln>
+              <a:noFill/>
+            </a:ln>
+            <a:solidFill>
+              <a:srgbClr val="000000"/>
+            </a:solidFill>
+            <a:effectLst/>
+            <a:uFillTx/>
+            <a:latin typeface="+mn-lt"/>
+            <a:ea typeface="+mn-ea"/>
+            <a:cs typeface="+mn-cs"/>
+            <a:sym typeface="Helvetica Neue"/>
           </a:defRPr>
         </a:defPPr>
         <a:lvl1pPr marL="0" marR="0" indent="0" algn="l" defTabSz="914400" rtl="0" fontAlgn="auto" latinLnBrk="1" hangingPunct="0">
@@ -1977,10 +1891,10 @@
         <a:noFill/>
         <a:ln w="25400" cap="flat">
           <a:solidFill>
-            <a:srgbClr val="000000"/>
+            <a:schemeClr val="accent1"/>
           </a:solidFill>
           <a:prstDash val="solid"/>
-          <a:miter lim="400000"/>
+          <a:round/>
         </a:ln>
         <a:effectLst/>
         <a:sp3d/>
@@ -2271,22 +2185,22 @@
         <a:spAutoFit/>
       </a:bodyPr>
       <a:lstStyle>
-        <a:defPPr marL="0" marR="0" indent="0" algn="l" defTabSz="457200" rtl="0" fontAlgn="auto" latinLnBrk="0" hangingPunct="0">
-          <a:lnSpc>
-            <a:spcPct val="100000"/>
-          </a:lnSpc>
-          <a:spcBef>
-            <a:spcPts val="0"/>
-          </a:spcBef>
-          <a:spcAft>
-            <a:spcPts val="0"/>
-          </a:spcAft>
-          <a:buClrTx/>
-          <a:buSzTx/>
-          <a:buFontTx/>
-          <a:buNone/>
-          <a:tabLst/>
-          <a:defRPr b="0" baseline="0" cap="none" i="0" spc="0" strike="noStrike" sz="1100" u="none" kumimoji="0" normalizeH="0">
+        <a:defPPr marL="0" marR="0" indent="0" algn="l" defTabSz="914400" rtl="0" fontAlgn="auto" latinLnBrk="0" hangingPunct="0">
+          <a:lnSpc>
+            <a:spcPct val="100000"/>
+          </a:lnSpc>
+          <a:spcBef>
+            <a:spcPts val="0"/>
+          </a:spcBef>
+          <a:spcAft>
+            <a:spcPts val="0"/>
+          </a:spcAft>
+          <a:buClrTx/>
+          <a:buSzTx/>
+          <a:buFontTx/>
+          <a:buNone/>
+          <a:tabLst/>
+          <a:defRPr b="0" baseline="0" cap="none" i="0" spc="0" strike="noStrike" sz="1800" u="none" kumimoji="0" normalizeH="0">
             <a:ln>
               <a:noFill/>
             </a:ln>

</xml_diff>